<commit_message>
exports data for analysis, renames code data-prep so legdeb.r performs analysis
</commit_message>
<xml_diff>
--- a/paper/legdeb01.docx
+++ b/paper/legdeb01.docx
@@ -396,34 +396,7 @@
           <w:szCs w:val="28"/>
           <w:lang w:val="en-US"/>
         </w:rPr>
-        <w:t>Abstract</w:t>
-      </w:r>
-      <w:r>
-        <w:rPr>
-          <w:b/>
-          <w:bCs w:val="false"/>
-          <w:szCs w:val="28"/>
-          <w:lang w:val="en-US"/>
-        </w:rPr>
-        <w:t xml:space="preserve"> [max </w:t>
-      </w:r>
-      <w:r>
-        <w:rPr>
-          <w:b/>
-          <w:bCs w:val="false"/>
-          <w:szCs w:val="28"/>
-          <w:lang w:val="en-US"/>
-        </w:rPr>
-        <w:t>1</w:t>
-      </w:r>
-      <w:r>
-        <w:rPr>
-          <w:b/>
-          <w:bCs w:val="false"/>
-          <w:szCs w:val="28"/>
-          <w:lang w:val="en-US"/>
-        </w:rPr>
-        <w:t>50 words]</w:t>
+        <w:t>Abstract [max 150 words]</w:t>
       </w:r>
     </w:p>
     <w:p>
@@ -488,7 +461,7 @@
           <w:lang w:val="en-US"/>
         </w:rPr>
       </w:pPr>
-      <w:bookmarkStart w:id="1" w:name="__DdeLink__523_1118829991"/>
+      <w:bookmarkStart w:id="1" w:name="__DdeLink__523_11188299911"/>
       <w:bookmarkEnd w:id="1"/>
       <w:r>
         <w:rPr>
@@ -2317,6 +2290,45 @@
       <w:pPr>
         <w:pStyle w:val="Normal"/>
         <w:ind w:hanging="0"/>
+        <w:rPr/>
+      </w:pPr>
+      <w:r>
+        <w:rPr/>
+      </w:r>
+    </w:p>
+    <w:p>
+      <w:pPr>
+        <w:pStyle w:val="Normal"/>
+        <w:ind w:hanging="0"/>
+        <w:rPr/>
+      </w:pPr>
+      <w:r>
+        <w:rPr/>
+      </w:r>
+    </w:p>
+    <w:p>
+      <w:pPr>
+        <w:pStyle w:val="Heading2"/>
+        <w:rPr/>
+      </w:pPr>
+      <w:r>
+        <w:rPr>
+          <w:b/>
+          <w:bCs w:val="false"/>
+          <w:szCs w:val="28"/>
+          <w:lang w:val="en-US"/>
+        </w:rPr>
+        <w:t>Stuff to add to text</w:t>
+      </w:r>
+    </w:p>
+    <w:p>
+      <w:pPr>
+        <w:pStyle w:val="ListParagraph"/>
+        <w:numPr>
+          <w:ilvl w:val="0"/>
+          <w:numId w:val="0"/>
+        </w:numPr>
+        <w:ind w:left="720" w:hanging="0"/>
         <w:rPr>
           <w:lang w:val="en-GB"/>
         </w:rPr>
@@ -2325,12 +2337,82 @@
         <w:rPr>
           <w:lang w:val="en-GB"/>
         </w:rPr>
+        <w:t>DONE 3. In terms of window of observation/time period under study: we don’t have a particular guideline for this. Please use the window of observation that you believe is more representative of the politics of legislative debate in your country. Ideally we would like each chapter to include several legislative periods, but we are pragmatic here, considering data availability.</w:t>
+      </w:r>
+    </w:p>
+    <w:p>
+      <w:pPr>
+        <w:pStyle w:val="Normal"/>
+        <w:numPr>
+          <w:ilvl w:val="0"/>
+          <w:numId w:val="0"/>
+        </w:numPr>
+        <w:ind w:left="720" w:hanging="0"/>
+        <w:rPr/>
+      </w:pPr>
+      <w:r>
+        <w:rPr/>
+        <w:t>EMM: Terminology</w:t>
       </w:r>
     </w:p>
     <w:p>
       <w:pPr>
         <w:pStyle w:val="ListParagraph"/>
-        <w:pBdr/>
+        <w:numPr>
+          <w:ilvl w:val="0"/>
+          <w:numId w:val="0"/>
+        </w:numPr>
+        <w:ind w:left="1440" w:hanging="0"/>
+        <w:rPr/>
+      </w:pPr>
+      <w:r>
+        <w:rPr>
+          <w:rFonts w:eastAsia="Calibri" w:cs="Arial" w:cstheme="minorBidi" w:eastAsiaTheme="minorHAnsi"/>
+          <w:color w:val="00000A"/>
+          <w:sz w:val="22"/>
+          <w:szCs w:val="22"/>
+          <w:lang w:val="sv-SE" w:eastAsia="en-US" w:bidi="ar-SA"/>
+        </w:rPr>
+        <w:t xml:space="preserve">- </w:t>
+      </w:r>
+      <w:r>
+        <w:rPr/>
+        <w:t>A Legislature (with Roman numerals for reasons I ignore) is an elected chamber for a legislative term, called a Congress in the U.S. Concurrent with presidential elections the chamber of deputies renovates in whole, and again at the presidential mid-term. Diputados remain three years in office and were single term-limited up to 2021. The 2021 mid-term election will be the first since 1932 to allow incumbents on the ballot, a major change in Mexican legislative politics.</w:t>
+      </w:r>
+    </w:p>
+    <w:p>
+      <w:pPr>
+        <w:pStyle w:val="Normal"/>
+        <w:numPr>
+          <w:ilvl w:val="0"/>
+          <w:numId w:val="0"/>
+        </w:numPr>
+        <w:ind w:left="720" w:hanging="0"/>
+        <w:rPr/>
+      </w:pPr>
+      <w:r>
+        <w:rPr/>
+        <w:t xml:space="preserve">- Legislative years break into two "ordinary periods", one covering the months of September through December, inclusive, another February through April, also inclusive. "Extraordinary periods" may be convened during the recess in order to consider a specific bill. Analysis aggregates each member's speeches in the duration of a given period (merging together all extraordinary periods that year, if any). So members in a legislative year like 2012-13 (that had no extraordinary periods) have two word aggregates in the dataset, one for each ordinary period; in a year like 2013-14 (that did), they have three word aggregates in the data. Periods are the units of aggregation in the analysis. </w:t>
+      </w:r>
+    </w:p>
+    <w:p>
+      <w:pPr>
+        <w:pStyle w:val="Normal"/>
+        <w:numPr>
+          <w:ilvl w:val="0"/>
+          <w:numId w:val="0"/>
+        </w:numPr>
+        <w:ind w:left="720" w:hanging="0"/>
+        <w:rPr/>
+      </w:pPr>
+      <w:r>
+        <w:rPr/>
+        <w:t>- A session is a specific date in the calendar when diputados met. During ordinary periods, sessions are usually held on Tuesdays and Thursdays, and may be scheduled in other weekdays if the Jucopo so decides. Diputados met on forty and thirty-one days in the first and second ordinary periods of 2013-14, respectively, and nine days in extraordinary periods, for a yearly total of eighty session days. (A session in North-American legislative parlance is a Mexican period.)</w:t>
+      </w:r>
+    </w:p>
+    <w:p>
+      <w:pPr>
+        <w:pStyle w:val="ListParagraph"/>
         <w:ind w:left="704" w:hanging="0"/>
         <w:rPr/>
       </w:pPr>
@@ -2363,12 +2445,10 @@
     </w:pPr>
     <w:r>
       <w:rPr/>
-    </w:r>
-    <w:r>
       <mc:AlternateContent>
         <mc:Choice Requires="wps">
           <w:drawing>
-            <wp:anchor behindDoc="0" distT="0" distB="0" distL="0" distR="0" simplePos="0" locked="0" layoutInCell="1" allowOverlap="1" relativeHeight="10">
+            <wp:anchor behindDoc="1" distT="0" distB="0" distL="0" distR="0" simplePos="0" locked="0" layoutInCell="1" allowOverlap="1" relativeHeight="10">
               <wp:simplePos x="0" y="0"/>
               <wp:positionH relativeFrom="page">
                 <wp:posOffset>3334385</wp:posOffset>
@@ -2376,40 +2456,46 @@
               <wp:positionV relativeFrom="paragraph">
                 <wp:posOffset>40005</wp:posOffset>
               </wp:positionV>
-              <wp:extent cx="250825" cy="186690"/>
+              <wp:extent cx="251460" cy="203200"/>
               <wp:effectExtent l="0" t="0" r="0" b="0"/>
               <wp:wrapSquare wrapText="largest"/>
               <wp:docPr id="1" name="Frame1"/>
               <a:graphic xmlns:a="http://schemas.openxmlformats.org/drawingml/2006/main">
                 <a:graphicData uri="http://schemas.microsoft.com/office/word/2010/wordprocessingShape">
                   <wps:wsp>
-                    <wps:cNvSpPr txBox="1"/>
+                    <wps:cNvSpPr/>
                     <wps:spPr>
                       <a:xfrm>
                         <a:off x="0" y="0"/>
-                        <a:ext cx="250825" cy="186690"/>
+                        <a:ext cx="250920" cy="202680"/>
                       </a:xfrm>
-                      <a:prstGeom prst="rect"/>
-                      <a:solidFill>
-                        <a:srgbClr val="FFFFFF">
-                          <a:alpha val="0"/>
-                        </a:srgbClr>
-                      </a:solidFill>
+                      <a:prstGeom prst="rect">
+                        <a:avLst/>
+                      </a:prstGeom>
+                      <a:noFill/>
+                      <a:ln>
+                        <a:noFill/>
+                      </a:ln>
                     </wps:spPr>
+                    <wps:style>
+                      <a:lnRef idx="0"/>
+                      <a:fillRef idx="0"/>
+                      <a:effectRef idx="0"/>
+                      <a:fontRef idx="minor"/>
+                    </wps:style>
                     <wps:txbx>
                       <w:txbxContent>
                         <w:p>
                           <w:pPr>
                             <w:pStyle w:val="Footer"/>
-                            <w:pBdr/>
                             <w:jc w:val="center"/>
-                            <w:rPr/>
+                            <w:rPr>
+                              <w:color w:val="auto"/>
+                            </w:rPr>
                           </w:pPr>
                           <w:r>
                             <w:rPr>
-                              <w:rStyle w:val="Pagenumber"/>
-                              <w:sz w:val="22"/>
-                              <w:szCs w:val="22"/>
+                              <w:color w:val="auto"/>
                             </w:rPr>
                             <w:fldChar w:fldCharType="begin"/>
                           </w:r>
@@ -2428,7 +2514,7 @@
                         </w:p>
                       </w:txbxContent>
                     </wps:txbx>
-                    <wps:bodyPr anchor="t" lIns="0" tIns="0" rIns="0" bIns="0">
+                    <wps:bodyPr lIns="0" rIns="0" tIns="0" bIns="0">
                       <a:spAutoFit/>
                     </wps:bodyPr>
                   </wps:wsp>
@@ -2439,22 +2525,23 @@
         </mc:Choice>
         <mc:Fallback>
           <w:pict>
-            <v:rect fillcolor="#FFFFFF" style="position:absolute;rotation:0;width:19.75pt;height:14.7pt;mso-wrap-distance-left:0pt;mso-wrap-distance-right:0pt;mso-wrap-distance-top:0pt;mso-wrap-distance-bottom:0pt;margin-top:3.15pt;mso-position-vertical-relative:text;margin-left:262.55pt;mso-position-horizontal-relative:page">
-              <v:fill opacity="0f"/>
-              <v:textbox inset="0in,0in,0in,0in">
+            <v:rect id="shape_0" ID="Frame1" fillcolor="white" stroked="f" style="position:absolute;margin-left:262.55pt;margin-top:3.15pt;width:19.7pt;height:15.9pt;mso-position-horizontal-relative:page">
+              <w10:wrap type="square"/>
+              <v:fill o:detectmouseclick="t" type="solid" color2="black" opacity="0"/>
+              <v:stroke color="#3465a4" joinstyle="round" endcap="flat"/>
+              <v:textbox>
                 <w:txbxContent>
                   <w:p>
                     <w:pPr>
                       <w:pStyle w:val="Footer"/>
-                      <w:pBdr/>
                       <w:jc w:val="center"/>
-                      <w:rPr/>
+                      <w:rPr>
+                        <w:color w:val="auto"/>
+                      </w:rPr>
                     </w:pPr>
                     <w:r>
                       <w:rPr>
-                        <w:rStyle w:val="Pagenumber"/>
-                        <w:sz w:val="22"/>
-                        <w:szCs w:val="22"/>
+                        <w:color w:val="auto"/>
                       </w:rPr>
                       <w:fldChar w:fldCharType="begin"/>
                     </w:r>
@@ -2473,7 +2560,6 @@
                   </w:p>
                 </w:txbxContent>
               </v:textbox>
-              <w10:wrap type="square" side="largest"/>
             </v:rect>
           </w:pict>
         </mc:Fallback>
@@ -2549,6 +2635,7 @@
       </w:pPr>
       <w:rPr>
         <w:rFonts w:ascii="Wingdings" w:hAnsi="Wingdings" w:cs="Wingdings" w:hint="default"/>
+        <w:rFonts w:cs="Wingdings"/>
       </w:rPr>
     </w:lvl>
     <w:lvl w:ilvl="3">
@@ -2561,6 +2648,7 @@
       </w:pPr>
       <w:rPr>
         <w:rFonts w:ascii="Symbol" w:hAnsi="Symbol" w:cs="Symbol" w:hint="default"/>
+        <w:rFonts w:cs="Symbol"/>
       </w:rPr>
     </w:lvl>
     <w:lvl w:ilvl="4">
@@ -2586,6 +2674,7 @@
       </w:pPr>
       <w:rPr>
         <w:rFonts w:ascii="Wingdings" w:hAnsi="Wingdings" w:cs="Wingdings" w:hint="default"/>
+        <w:rFonts w:cs="Wingdings"/>
       </w:rPr>
     </w:lvl>
     <w:lvl w:ilvl="6">
@@ -2598,6 +2687,7 @@
       </w:pPr>
       <w:rPr>
         <w:rFonts w:ascii="Symbol" w:hAnsi="Symbol" w:cs="Symbol" w:hint="default"/>
+        <w:rFonts w:cs="Symbol"/>
       </w:rPr>
     </w:lvl>
     <w:lvl w:ilvl="7">
@@ -2623,6 +2713,7 @@
       </w:pPr>
       <w:rPr>
         <w:rFonts w:ascii="Wingdings" w:hAnsi="Wingdings" w:cs="Wingdings" w:hint="default"/>
+        <w:rFonts w:cs="Wingdings"/>
       </w:rPr>
     </w:lvl>
   </w:abstractNum>
@@ -3448,7 +3539,6 @@
     <w:rPrDefault>
       <w:rPr>
         <w:rFonts w:ascii="Calibri" w:hAnsi="Calibri" w:eastAsia="Calibri" w:cs="Arial" w:asciiTheme="minorHAnsi" w:cstheme="minorBidi" w:eastAsiaTheme="minorHAnsi" w:hAnsiTheme="minorHAnsi"/>
-        <w:sz w:val="22"/>
         <w:szCs w:val="22"/>
         <w:lang w:val="sv-SE" w:eastAsia="en-US" w:bidi="ar-SA"/>
       </w:rPr>
@@ -3845,7 +3935,7 @@
     </w:pPr>
     <w:rPr>
       <w:rFonts w:ascii="Times New Roman" w:hAnsi="Times New Roman" w:eastAsia="Calibri" w:cs="Arial" w:cstheme="minorBidi" w:eastAsiaTheme="minorHAnsi"/>
-      <w:color w:val="auto"/>
+      <w:color w:val="00000A"/>
       <w:sz w:val="22"/>
       <w:szCs w:val="22"/>
       <w:lang w:val="sv-SE" w:eastAsia="en-US" w:bidi="ar-SA"/>
@@ -4651,6 +4741,69 @@
     <w:qFormat/>
     <w:rPr>
       <w:rFonts w:cs="Courier New"/>
+    </w:rPr>
+  </w:style>
+  <w:style w:type="character" w:styleId="ListLabel71">
+    <w:name w:val="ListLabel 71"/>
+    <w:qFormat/>
+    <w:rPr>
+      <w:rFonts w:cs="Times New Roman"/>
+    </w:rPr>
+  </w:style>
+  <w:style w:type="character" w:styleId="ListLabel72">
+    <w:name w:val="ListLabel 72"/>
+    <w:qFormat/>
+    <w:rPr>
+      <w:rFonts w:cs="Courier New"/>
+    </w:rPr>
+  </w:style>
+  <w:style w:type="character" w:styleId="ListLabel73">
+    <w:name w:val="ListLabel 73"/>
+    <w:qFormat/>
+    <w:rPr>
+      <w:rFonts w:cs="Wingdings"/>
+    </w:rPr>
+  </w:style>
+  <w:style w:type="character" w:styleId="ListLabel74">
+    <w:name w:val="ListLabel 74"/>
+    <w:qFormat/>
+    <w:rPr>
+      <w:rFonts w:cs="Symbol"/>
+    </w:rPr>
+  </w:style>
+  <w:style w:type="character" w:styleId="ListLabel75">
+    <w:name w:val="ListLabel 75"/>
+    <w:qFormat/>
+    <w:rPr>
+      <w:rFonts w:cs="Courier New"/>
+    </w:rPr>
+  </w:style>
+  <w:style w:type="character" w:styleId="ListLabel76">
+    <w:name w:val="ListLabel 76"/>
+    <w:qFormat/>
+    <w:rPr>
+      <w:rFonts w:cs="Wingdings"/>
+    </w:rPr>
+  </w:style>
+  <w:style w:type="character" w:styleId="ListLabel77">
+    <w:name w:val="ListLabel 77"/>
+    <w:qFormat/>
+    <w:rPr>
+      <w:rFonts w:cs="Symbol"/>
+    </w:rPr>
+  </w:style>
+  <w:style w:type="character" w:styleId="ListLabel78">
+    <w:name w:val="ListLabel 78"/>
+    <w:qFormat/>
+    <w:rPr>
+      <w:rFonts w:cs="Courier New"/>
+    </w:rPr>
+  </w:style>
+  <w:style w:type="character" w:styleId="ListLabel79">
+    <w:name w:val="ListLabel 79"/>
+    <w:qFormat/>
+    <w:rPr>
+      <w:rFonts w:cs="Wingdings"/>
     </w:rPr>
   </w:style>
   <w:style w:type="paragraph" w:styleId="Heading">

</xml_diff>

<commit_message>
Saves manipulated speech data for analysis
</commit_message>
<xml_diff>
--- a/paper/legdeb01.docx
+++ b/paper/legdeb01.docx
@@ -2407,7 +2407,15 @@
       </w:pPr>
       <w:r>
         <w:rPr/>
-        <w:t>- A session is a specific date in the calendar when diputados met. During ordinary periods, sessions are usually held on Tuesdays and Thursdays, and may be scheduled in other weekdays if the Jucopo so decides. Diputados met on forty and thirty-one days in the first and second ordinary periods of 2013-14, respectively, and nine days in extraordinary periods, for a yearly total of eighty session days. (A session in North-American legislative parlance is a Mexican period.)</w:t>
+        <w:t xml:space="preserve">- A </w:t>
+      </w:r>
+      <w:r>
+        <w:rPr/>
+        <w:t xml:space="preserve">plenary </w:t>
+      </w:r>
+      <w:r>
+        <w:rPr/>
+        <w:t>session is a specific date in the calendar when diputados met. During ordinary periods, sessions are usually held on Tuesdays and Thursdays, and may be scheduled in other weekdays if the Jucopo so decides. Diputados met on forty and thirty-one days in the first and second ordinary periods of 2013-14, respectively, and nine days in extraordinary periods, for a yearly total of eighty session days. (A session in North-American legislative parlance is a Mexican period.)</w:t>
       </w:r>
     </w:p>
     <w:p>
@@ -2456,7 +2464,7 @@
               <wp:positionV relativeFrom="paragraph">
                 <wp:posOffset>40005</wp:posOffset>
               </wp:positionV>
-              <wp:extent cx="251460" cy="203200"/>
+              <wp:extent cx="252095" cy="203200"/>
               <wp:effectExtent l="0" t="0" r="0" b="0"/>
               <wp:wrapSquare wrapText="largest"/>
               <wp:docPr id="1" name="Frame1"/>
@@ -2467,7 +2475,7 @@
                     <wps:spPr>
                       <a:xfrm>
                         <a:off x="0" y="0"/>
-                        <a:ext cx="250920" cy="202680"/>
+                        <a:ext cx="251640" cy="202680"/>
                       </a:xfrm>
                       <a:prstGeom prst="rect">
                         <a:avLst/>
@@ -2490,12 +2498,12 @@
                             <w:pStyle w:val="Footer"/>
                             <w:jc w:val="center"/>
                             <w:rPr>
-                              <w:color w:val="auto"/>
+                              <w:color w:val="000000"/>
                             </w:rPr>
                           </w:pPr>
                           <w:r>
                             <w:rPr>
-                              <w:color w:val="auto"/>
+                              <w:color w:val="000000"/>
                             </w:rPr>
                             <w:fldChar w:fldCharType="begin"/>
                           </w:r>
@@ -2525,9 +2533,9 @@
         </mc:Choice>
         <mc:Fallback>
           <w:pict>
-            <v:rect id="shape_0" ID="Frame1" fillcolor="white" stroked="f" style="position:absolute;margin-left:262.55pt;margin-top:3.15pt;width:19.7pt;height:15.9pt;mso-position-horizontal-relative:page">
+            <v:rect id="shape_0" ID="Frame1" stroked="f" style="position:absolute;margin-left:262.55pt;margin-top:3.15pt;width:19.75pt;height:15.9pt;mso-position-horizontal-relative:page">
               <w10:wrap type="square"/>
-              <v:fill o:detectmouseclick="t" type="solid" color2="black" opacity="0"/>
+              <v:fill o:detectmouseclick="t" on="false"/>
               <v:stroke color="#3465a4" joinstyle="round" endcap="flat"/>
               <v:textbox>
                 <w:txbxContent>
@@ -2536,12 +2544,12 @@
                       <w:pStyle w:val="Footer"/>
                       <w:jc w:val="center"/>
                       <w:rPr>
-                        <w:color w:val="auto"/>
+                        <w:color w:val="000000"/>
                       </w:rPr>
                     </w:pPr>
                     <w:r>
                       <w:rPr>
-                        <w:color w:val="auto"/>
+                        <w:color w:val="000000"/>
                       </w:rPr>
                       <w:fldChar w:fldCharType="begin"/>
                     </w:r>
@@ -4806,6 +4814,69 @@
       <w:rFonts w:cs="Wingdings"/>
     </w:rPr>
   </w:style>
+  <w:style w:type="character" w:styleId="ListLabel80">
+    <w:name w:val="ListLabel 80"/>
+    <w:qFormat/>
+    <w:rPr>
+      <w:rFonts w:cs="Times New Roman"/>
+    </w:rPr>
+  </w:style>
+  <w:style w:type="character" w:styleId="ListLabel81">
+    <w:name w:val="ListLabel 81"/>
+    <w:qFormat/>
+    <w:rPr>
+      <w:rFonts w:cs="Courier New"/>
+    </w:rPr>
+  </w:style>
+  <w:style w:type="character" w:styleId="ListLabel82">
+    <w:name w:val="ListLabel 82"/>
+    <w:qFormat/>
+    <w:rPr>
+      <w:rFonts w:cs="Wingdings"/>
+    </w:rPr>
+  </w:style>
+  <w:style w:type="character" w:styleId="ListLabel83">
+    <w:name w:val="ListLabel 83"/>
+    <w:qFormat/>
+    <w:rPr>
+      <w:rFonts w:cs="Symbol"/>
+    </w:rPr>
+  </w:style>
+  <w:style w:type="character" w:styleId="ListLabel84">
+    <w:name w:val="ListLabel 84"/>
+    <w:qFormat/>
+    <w:rPr>
+      <w:rFonts w:cs="Courier New"/>
+    </w:rPr>
+  </w:style>
+  <w:style w:type="character" w:styleId="ListLabel85">
+    <w:name w:val="ListLabel 85"/>
+    <w:qFormat/>
+    <w:rPr>
+      <w:rFonts w:cs="Wingdings"/>
+    </w:rPr>
+  </w:style>
+  <w:style w:type="character" w:styleId="ListLabel86">
+    <w:name w:val="ListLabel 86"/>
+    <w:qFormat/>
+    <w:rPr>
+      <w:rFonts w:cs="Symbol"/>
+    </w:rPr>
+  </w:style>
+  <w:style w:type="character" w:styleId="ListLabel87">
+    <w:name w:val="ListLabel 87"/>
+    <w:qFormat/>
+    <w:rPr>
+      <w:rFonts w:cs="Courier New"/>
+    </w:rPr>
+  </w:style>
+  <w:style w:type="character" w:styleId="ListLabel88">
+    <w:name w:val="ListLabel 88"/>
+    <w:qFormat/>
+    <w:rPr>
+      <w:rFonts w:cs="Wingdings"/>
+    </w:rPr>
+  </w:style>
   <w:style w:type="paragraph" w:styleId="Heading">
     <w:name w:val="Heading"/>
     <w:basedOn w:val="Normal"/>

</xml_diff>

<commit_message>
Creates tex version to write elements for paper
</commit_message>
<xml_diff>
--- a/paper/legdeb01.docx
+++ b/paper/legdeb01.docx
@@ -2318,7 +2318,25 @@
           <w:szCs w:val="28"/>
           <w:lang w:val="en-US"/>
         </w:rPr>
-        <w:t>Stuff to add to text</w:t>
+        <w:t xml:space="preserve">Stuff to add to </w:t>
+      </w:r>
+      <w:r>
+        <w:rPr>
+          <w:b/>
+          <w:bCs w:val="false"/>
+          <w:szCs w:val="28"/>
+          <w:lang w:val="en-US"/>
+        </w:rPr>
+        <w:t xml:space="preserve">EMM’s </w:t>
+      </w:r>
+      <w:r>
+        <w:rPr>
+          <w:b/>
+          <w:bCs w:val="false"/>
+          <w:szCs w:val="28"/>
+          <w:lang w:val="en-US"/>
+        </w:rPr>
+        <w:t>text</w:t>
       </w:r>
     </w:p>
     <w:p>
@@ -2328,10 +2346,8 @@
           <w:ilvl w:val="0"/>
           <w:numId w:val="0"/>
         </w:numPr>
-        <w:ind w:left="720" w:hanging="0"/>
-        <w:rPr>
-          <w:lang w:val="en-GB"/>
-        </w:rPr>
+        <w:ind w:hanging="0"/>
+        <w:rPr/>
       </w:pPr>
       <w:r>
         <w:rPr>
@@ -2347,7 +2363,7 @@
           <w:ilvl w:val="0"/>
           <w:numId w:val="0"/>
         </w:numPr>
-        <w:ind w:left="720" w:hanging="0"/>
+        <w:ind w:hanging="0"/>
         <w:rPr/>
       </w:pPr>
       <w:r>
@@ -2362,7 +2378,7 @@
           <w:ilvl w:val="0"/>
           <w:numId w:val="0"/>
         </w:numPr>
-        <w:ind w:left="1440" w:hanging="0"/>
+        <w:ind w:hanging="0"/>
         <w:rPr/>
       </w:pPr>
       <w:r>
@@ -2387,7 +2403,7 @@
           <w:ilvl w:val="0"/>
           <w:numId w:val="0"/>
         </w:numPr>
-        <w:ind w:left="720" w:hanging="0"/>
+        <w:ind w:hanging="0"/>
         <w:rPr/>
       </w:pPr>
       <w:r>
@@ -2402,26 +2418,588 @@
           <w:ilvl w:val="0"/>
           <w:numId w:val="0"/>
         </w:numPr>
-        <w:ind w:left="720" w:hanging="0"/>
+        <w:ind w:hanging="0"/>
         <w:rPr/>
       </w:pPr>
       <w:r>
         <w:rPr/>
-        <w:t xml:space="preserve">- A </w:t>
-      </w:r>
-      <w:r>
+        <w:t>- A plenary session is a specific date in the calendar when diputados met. During ordinary periods, sessions are usually held on Tuesdays and Thursdays, and may be scheduled in other weekdays if the Jucopo so decides. Diputados met on forty and thirty-one days in the first and second ordinary periods of 2013-14, respectively, and nine days in extraordinary periods, for a yearly total of eighty session days. (A session in North-American legislative parlance is a Mexican period.)</w:t>
+      </w:r>
+    </w:p>
+    <w:p>
+      <w:pPr>
+        <w:pStyle w:val="ListParagraph"/>
+        <w:ind w:hanging="0"/>
         <w:rPr/>
-        <w:t xml:space="preserve">plenary </w:t>
-      </w:r>
+      </w:pPr>
       <w:r>
         <w:rPr/>
-        <w:t>session is a specific date in the calendar when diputados met. During ordinary periods, sessions are usually held on Tuesdays and Thursdays, and may be scheduled in other weekdays if the Jucopo so decides. Diputados met on forty and thirty-one days in the first and second ordinary periods of 2013-14, respectively, and nine days in extraordinary periods, for a yearly total of eighty session days. (A session in North-American legislative parlance is a Mexican period.)</w:t>
-      </w:r>
-    </w:p>
-    <w:p>
-      <w:pPr>
-        <w:pStyle w:val="ListParagraph"/>
-        <w:ind w:left="704" w:hanging="0"/>
+      </w:r>
+    </w:p>
+    <w:p>
+      <w:pPr>
+        <w:pStyle w:val="ListParagraph"/>
+        <w:ind w:hanging="0"/>
+        <w:rPr/>
+      </w:pPr>
+      <w:r>
+        <w:rPr/>
+      </w:r>
+    </w:p>
+    <w:p>
+      <w:pPr>
+        <w:pStyle w:val="ListParagraph"/>
+        <w:ind w:hanging="0"/>
+        <w:rPr/>
+      </w:pPr>
+      <w:r>
+        <w:rPr/>
+        <w:t>EMM: Descriptives</w:t>
+      </w:r>
+    </w:p>
+    <w:p>
+      <w:pPr>
+        <w:pStyle w:val="ListParagraph"/>
+        <w:ind w:hanging="0"/>
+        <w:rPr/>
+      </w:pPr>
+      <w:r>
+        <w:rPr/>
+      </w:r>
+    </w:p>
+    <w:p>
+      <w:pPr>
+        <w:pStyle w:val="ListParagraph"/>
+        <w:ind w:hanging="0"/>
+        <w:rPr>
+          <w:rFonts w:ascii="Courier" w:hAnsi="Courier"/>
+          <w:sz w:val="18"/>
+          <w:szCs w:val="18"/>
+        </w:rPr>
+      </w:pPr>
+      <w:r>
+        <w:rPr>
+          <w:rFonts w:ascii="Courier" w:hAnsi="Courier"/>
+          <w:sz w:val="18"/>
+          <w:szCs w:val="18"/>
+        </w:rPr>
+        <w:t>* * Descriptives for diputados vs presiding officers * *</w:t>
+      </w:r>
+    </w:p>
+    <w:p>
+      <w:pPr>
+        <w:pStyle w:val="ListParagraph"/>
+        <w:ind w:hanging="0"/>
+        <w:rPr>
+          <w:rFonts w:ascii="Courier" w:hAnsi="Courier"/>
+          <w:sz w:val="18"/>
+          <w:szCs w:val="18"/>
+        </w:rPr>
+      </w:pPr>
+      <w:r>
+        <w:rPr>
+          <w:rFonts w:ascii="Courier" w:hAnsi="Courier"/>
+          <w:sz w:val="18"/>
+          <w:szCs w:val="18"/>
+        </w:rPr>
+        <w:t>$mean</w:t>
+      </w:r>
+    </w:p>
+    <w:p>
+      <w:pPr>
+        <w:pStyle w:val="ListParagraph"/>
+        <w:ind w:hanging="0"/>
+        <w:rPr>
+          <w:rFonts w:ascii="Courier" w:hAnsi="Courier"/>
+          <w:sz w:val="18"/>
+          <w:szCs w:val="18"/>
+        </w:rPr>
+      </w:pPr>
+      <w:r>
+        <w:rPr>
+          <w:rFonts w:ascii="Courier" w:hAnsi="Courier"/>
+          <w:sz w:val="18"/>
+          <w:szCs w:val="18"/>
+        </w:rPr>
+        <w:t xml:space="preserve">   </w:t>
+      </w:r>
+      <w:r>
+        <w:rPr>
+          <w:rFonts w:ascii="Courier" w:hAnsi="Courier"/>
+          <w:sz w:val="18"/>
+          <w:szCs w:val="18"/>
+        </w:rPr>
+        <w:t>Group.1  dv.nword ev.pot.dys dv.nword.by.dy</w:t>
+      </w:r>
+    </w:p>
+    <w:p>
+      <w:pPr>
+        <w:pStyle w:val="ListParagraph"/>
+        <w:ind w:hanging="0"/>
+        <w:rPr>
+          <w:rFonts w:ascii="Courier" w:hAnsi="Courier"/>
+          <w:sz w:val="18"/>
+          <w:szCs w:val="18"/>
+        </w:rPr>
+      </w:pPr>
+      <w:r>
+        <w:rPr>
+          <w:rFonts w:ascii="Courier" w:hAnsi="Courier"/>
+          <w:sz w:val="18"/>
+          <w:szCs w:val="18"/>
+        </w:rPr>
+        <w:t>1     dips  7539.702   150.8411       48.21666</w:t>
+      </w:r>
+    </w:p>
+    <w:p>
+      <w:pPr>
+        <w:pStyle w:val="ListParagraph"/>
+        <w:ind w:hanging="0"/>
+        <w:rPr>
+          <w:rFonts w:ascii="Courier" w:hAnsi="Courier"/>
+          <w:sz w:val="18"/>
+          <w:szCs w:val="18"/>
+        </w:rPr>
+      </w:pPr>
+      <w:r>
+        <w:rPr>
+          <w:rFonts w:ascii="Courier" w:hAnsi="Courier"/>
+          <w:sz w:val="18"/>
+          <w:szCs w:val="18"/>
+        </w:rPr>
+        <w:t>2 pres.off 65215.062   188.8500      395.45338</w:t>
+      </w:r>
+    </w:p>
+    <w:p>
+      <w:pPr>
+        <w:pStyle w:val="ListParagraph"/>
+        <w:ind w:hanging="0"/>
+        <w:rPr>
+          <w:rFonts w:ascii="Courier" w:hAnsi="Courier"/>
+          <w:sz w:val="18"/>
+          <w:szCs w:val="18"/>
+        </w:rPr>
+      </w:pPr>
+      <w:r>
+        <w:rPr>
+          <w:rFonts w:ascii="Courier" w:hAnsi="Courier"/>
+          <w:sz w:val="18"/>
+          <w:szCs w:val="18"/>
+        </w:rPr>
+      </w:r>
+    </w:p>
+    <w:p>
+      <w:pPr>
+        <w:pStyle w:val="ListParagraph"/>
+        <w:ind w:hanging="0"/>
+        <w:rPr>
+          <w:rFonts w:ascii="Courier" w:hAnsi="Courier"/>
+          <w:sz w:val="18"/>
+          <w:szCs w:val="18"/>
+        </w:rPr>
+      </w:pPr>
+      <w:r>
+        <w:rPr>
+          <w:rFonts w:ascii="Courier" w:hAnsi="Courier"/>
+          <w:sz w:val="18"/>
+          <w:szCs w:val="18"/>
+        </w:rPr>
+        <w:t>$median</w:t>
+      </w:r>
+    </w:p>
+    <w:p>
+      <w:pPr>
+        <w:pStyle w:val="ListParagraph"/>
+        <w:ind w:hanging="0"/>
+        <w:rPr>
+          <w:rFonts w:ascii="Courier" w:hAnsi="Courier"/>
+          <w:sz w:val="18"/>
+          <w:szCs w:val="18"/>
+        </w:rPr>
+      </w:pPr>
+      <w:r>
+        <w:rPr>
+          <w:rFonts w:ascii="Courier" w:hAnsi="Courier"/>
+          <w:sz w:val="18"/>
+          <w:szCs w:val="18"/>
+        </w:rPr>
+        <w:t xml:space="preserve">   </w:t>
+      </w:r>
+      <w:r>
+        <w:rPr>
+          <w:rFonts w:ascii="Courier" w:hAnsi="Courier"/>
+          <w:sz w:val="18"/>
+          <w:szCs w:val="18"/>
+        </w:rPr>
+        <w:t>Group.1 dv.nword ev.pot.dys dv.nword.by.dy</w:t>
+      </w:r>
+    </w:p>
+    <w:p>
+      <w:pPr>
+        <w:pStyle w:val="ListParagraph"/>
+        <w:ind w:hanging="0"/>
+        <w:rPr>
+          <w:rFonts w:ascii="Courier" w:hAnsi="Courier"/>
+          <w:sz w:val="18"/>
+          <w:szCs w:val="18"/>
+        </w:rPr>
+      </w:pPr>
+      <w:r>
+        <w:rPr>
+          <w:rFonts w:ascii="Courier" w:hAnsi="Courier"/>
+          <w:sz w:val="18"/>
+          <w:szCs w:val="18"/>
+        </w:rPr>
+        <w:t>1     dips     3677        180       26.37005</w:t>
+      </w:r>
+    </w:p>
+    <w:p>
+      <w:pPr>
+        <w:pStyle w:val="ListParagraph"/>
+        <w:ind w:hanging="0"/>
+        <w:rPr>
+          <w:rFonts w:ascii="Courier" w:hAnsi="Courier"/>
+          <w:sz w:val="18"/>
+          <w:szCs w:val="18"/>
+        </w:rPr>
+      </w:pPr>
+      <w:r>
+        <w:rPr>
+          <w:rFonts w:ascii="Courier" w:hAnsi="Courier"/>
+          <w:sz w:val="18"/>
+          <w:szCs w:val="18"/>
+        </w:rPr>
+        <w:t>2 pres.off    46710        182      258.64011</w:t>
+      </w:r>
+    </w:p>
+    <w:p>
+      <w:pPr>
+        <w:pStyle w:val="ListParagraph"/>
+        <w:ind w:hanging="0"/>
+        <w:rPr>
+          <w:rFonts w:ascii="Courier" w:hAnsi="Courier"/>
+          <w:sz w:val="18"/>
+          <w:szCs w:val="18"/>
+        </w:rPr>
+      </w:pPr>
+      <w:r>
+        <w:rPr>
+          <w:rFonts w:ascii="Courier" w:hAnsi="Courier"/>
+          <w:sz w:val="18"/>
+          <w:szCs w:val="18"/>
+        </w:rPr>
+      </w:r>
+    </w:p>
+    <w:p>
+      <w:pPr>
+        <w:pStyle w:val="ListParagraph"/>
+        <w:ind w:hanging="0"/>
+        <w:rPr>
+          <w:rFonts w:ascii="Courier" w:hAnsi="Courier"/>
+          <w:sz w:val="18"/>
+          <w:szCs w:val="18"/>
+        </w:rPr>
+      </w:pPr>
+      <w:r>
+        <w:rPr>
+          <w:rFonts w:ascii="Courier" w:hAnsi="Courier"/>
+          <w:sz w:val="18"/>
+          <w:szCs w:val="18"/>
+        </w:rPr>
+        <w:t>$sd</w:t>
+      </w:r>
+    </w:p>
+    <w:p>
+      <w:pPr>
+        <w:pStyle w:val="ListParagraph"/>
+        <w:ind w:hanging="0"/>
+        <w:rPr>
+          <w:rFonts w:ascii="Courier" w:hAnsi="Courier"/>
+          <w:sz w:val="18"/>
+          <w:szCs w:val="18"/>
+        </w:rPr>
+      </w:pPr>
+      <w:r>
+        <w:rPr>
+          <w:rFonts w:ascii="Courier" w:hAnsi="Courier"/>
+          <w:sz w:val="18"/>
+          <w:szCs w:val="18"/>
+        </w:rPr>
+        <w:t xml:space="preserve">   </w:t>
+      </w:r>
+      <w:r>
+        <w:rPr>
+          <w:rFonts w:ascii="Courier" w:hAnsi="Courier"/>
+          <w:sz w:val="18"/>
+          <w:szCs w:val="18"/>
+        </w:rPr>
+        <w:t>Group.1 dv.nword ev.pot.dys dv.nword.by.dy</w:t>
+      </w:r>
+    </w:p>
+    <w:p>
+      <w:pPr>
+        <w:pStyle w:val="ListParagraph"/>
+        <w:ind w:hanging="0"/>
+        <w:rPr>
+          <w:rFonts w:ascii="Courier" w:hAnsi="Courier"/>
+          <w:sz w:val="18"/>
+          <w:szCs w:val="18"/>
+        </w:rPr>
+      </w:pPr>
+      <w:r>
+        <w:rPr>
+          <w:rFonts w:ascii="Courier" w:hAnsi="Courier"/>
+          <w:sz w:val="18"/>
+          <w:szCs w:val="18"/>
+        </w:rPr>
+        <w:t>1     dips 14811.50   73.40782       79.27871</w:t>
+      </w:r>
+    </w:p>
+    <w:p>
+      <w:pPr>
+        <w:pStyle w:val="ListParagraph"/>
+        <w:ind w:hanging="0"/>
+        <w:rPr>
+          <w:rFonts w:ascii="Courier" w:hAnsi="Courier"/>
+          <w:sz w:val="18"/>
+          <w:szCs w:val="18"/>
+        </w:rPr>
+      </w:pPr>
+      <w:r>
+        <w:rPr>
+          <w:rFonts w:ascii="Courier" w:hAnsi="Courier"/>
+          <w:sz w:val="18"/>
+          <w:szCs w:val="18"/>
+        </w:rPr>
+        <w:t>2 pres.off 63481.32   79.74391      501.86471</w:t>
+      </w:r>
+    </w:p>
+    <w:p>
+      <w:pPr>
+        <w:pStyle w:val="ListParagraph"/>
+        <w:ind w:hanging="0"/>
+        <w:rPr>
+          <w:rFonts w:ascii="Courier" w:hAnsi="Courier"/>
+          <w:sz w:val="18"/>
+          <w:szCs w:val="18"/>
+        </w:rPr>
+      </w:pPr>
+      <w:r>
+        <w:rPr>
+          <w:rFonts w:ascii="Courier" w:hAnsi="Courier"/>
+          <w:sz w:val="18"/>
+          <w:szCs w:val="18"/>
+        </w:rPr>
+      </w:r>
+    </w:p>
+    <w:p>
+      <w:pPr>
+        <w:pStyle w:val="ListParagraph"/>
+        <w:ind w:hanging="0"/>
+        <w:rPr>
+          <w:rFonts w:ascii="Courier" w:hAnsi="Courier"/>
+          <w:sz w:val="18"/>
+          <w:szCs w:val="18"/>
+        </w:rPr>
+      </w:pPr>
+      <w:r>
+        <w:rPr>
+          <w:rFonts w:ascii="Courier" w:hAnsi="Courier"/>
+          <w:sz w:val="18"/>
+          <w:szCs w:val="18"/>
+        </w:rPr>
+        <w:t>$min</w:t>
+      </w:r>
+    </w:p>
+    <w:p>
+      <w:pPr>
+        <w:pStyle w:val="ListParagraph"/>
+        <w:ind w:hanging="0"/>
+        <w:rPr>
+          <w:rFonts w:ascii="Courier" w:hAnsi="Courier"/>
+          <w:sz w:val="18"/>
+          <w:szCs w:val="18"/>
+        </w:rPr>
+      </w:pPr>
+      <w:r>
+        <w:rPr>
+          <w:rFonts w:ascii="Courier" w:hAnsi="Courier"/>
+          <w:sz w:val="18"/>
+          <w:szCs w:val="18"/>
+        </w:rPr>
+        <w:t xml:space="preserve">   </w:t>
+      </w:r>
+      <w:r>
+        <w:rPr>
+          <w:rFonts w:ascii="Courier" w:hAnsi="Courier"/>
+          <w:sz w:val="18"/>
+          <w:szCs w:val="18"/>
+        </w:rPr>
+        <w:t>Group.1 dv.nword ev.pot.dys dv.nword.by.dy</w:t>
+      </w:r>
+    </w:p>
+    <w:p>
+      <w:pPr>
+        <w:pStyle w:val="ListParagraph"/>
+        <w:ind w:hanging="0"/>
+        <w:rPr>
+          <w:rFonts w:ascii="Courier" w:hAnsi="Courier"/>
+          <w:sz w:val="18"/>
+          <w:szCs w:val="18"/>
+        </w:rPr>
+      </w:pPr>
+      <w:r>
+        <w:rPr>
+          <w:rFonts w:ascii="Courier" w:hAnsi="Courier"/>
+          <w:sz w:val="18"/>
+          <w:szCs w:val="18"/>
+        </w:rPr>
+        <w:t>1     dips        0          1        0.00000</w:t>
+      </w:r>
+    </w:p>
+    <w:p>
+      <w:pPr>
+        <w:pStyle w:val="ListParagraph"/>
+        <w:ind w:hanging="0"/>
+        <w:rPr>
+          <w:rFonts w:ascii="Courier" w:hAnsi="Courier"/>
+          <w:sz w:val="18"/>
+          <w:szCs w:val="18"/>
+        </w:rPr>
+      </w:pPr>
+      <w:r>
+        <w:rPr>
+          <w:rFonts w:ascii="Courier" w:hAnsi="Courier"/>
+          <w:sz w:val="18"/>
+          <w:szCs w:val="18"/>
+        </w:rPr>
+        <w:t>2 pres.off     3141         32       19.64286</w:t>
+      </w:r>
+    </w:p>
+    <w:p>
+      <w:pPr>
+        <w:pStyle w:val="ListParagraph"/>
+        <w:ind w:hanging="0"/>
+        <w:rPr>
+          <w:rFonts w:ascii="Courier" w:hAnsi="Courier"/>
+          <w:sz w:val="18"/>
+          <w:szCs w:val="18"/>
+        </w:rPr>
+      </w:pPr>
+      <w:r>
+        <w:rPr>
+          <w:rFonts w:ascii="Courier" w:hAnsi="Courier"/>
+          <w:sz w:val="18"/>
+          <w:szCs w:val="18"/>
+        </w:rPr>
+      </w:r>
+    </w:p>
+    <w:p>
+      <w:pPr>
+        <w:pStyle w:val="ListParagraph"/>
+        <w:ind w:hanging="0"/>
+        <w:rPr>
+          <w:rFonts w:ascii="Courier" w:hAnsi="Courier"/>
+          <w:sz w:val="18"/>
+          <w:szCs w:val="18"/>
+        </w:rPr>
+      </w:pPr>
+      <w:r>
+        <w:rPr>
+          <w:rFonts w:ascii="Courier" w:hAnsi="Courier"/>
+          <w:sz w:val="18"/>
+          <w:szCs w:val="18"/>
+        </w:rPr>
+        <w:t>$max</w:t>
+      </w:r>
+    </w:p>
+    <w:p>
+      <w:pPr>
+        <w:pStyle w:val="ListParagraph"/>
+        <w:ind w:hanging="0"/>
+        <w:rPr>
+          <w:rFonts w:ascii="Courier" w:hAnsi="Courier"/>
+          <w:sz w:val="18"/>
+          <w:szCs w:val="18"/>
+        </w:rPr>
+      </w:pPr>
+      <w:r>
+        <w:rPr>
+          <w:rFonts w:ascii="Courier" w:hAnsi="Courier"/>
+          <w:sz w:val="18"/>
+          <w:szCs w:val="18"/>
+        </w:rPr>
+        <w:t xml:space="preserve">   </w:t>
+      </w:r>
+      <w:r>
+        <w:rPr>
+          <w:rFonts w:ascii="Courier" w:hAnsi="Courier"/>
+          <w:sz w:val="18"/>
+          <w:szCs w:val="18"/>
+        </w:rPr>
+        <w:t>Group.1 dv.nword ev.pot.dys dv.nword.by.dy</w:t>
+      </w:r>
+    </w:p>
+    <w:p>
+      <w:pPr>
+        <w:pStyle w:val="ListParagraph"/>
+        <w:ind w:hanging="0"/>
+        <w:rPr>
+          <w:rFonts w:ascii="Courier" w:hAnsi="Courier"/>
+          <w:sz w:val="18"/>
+          <w:szCs w:val="18"/>
+        </w:rPr>
+      </w:pPr>
+      <w:r>
+        <w:rPr>
+          <w:rFonts w:ascii="Courier" w:hAnsi="Courier"/>
+          <w:sz w:val="18"/>
+          <w:szCs w:val="18"/>
+        </w:rPr>
+        <w:t>1     dips   242434        522       1212.170</w:t>
+      </w:r>
+    </w:p>
+    <w:p>
+      <w:pPr>
+        <w:pStyle w:val="ListParagraph"/>
+        <w:ind w:hanging="0"/>
+        <w:rPr>
+          <w:rFonts w:ascii="Courier" w:hAnsi="Courier"/>
+          <w:sz w:val="18"/>
+          <w:szCs w:val="18"/>
+        </w:rPr>
+      </w:pPr>
+      <w:r>
+        <w:rPr>
+          <w:rFonts w:ascii="Courier" w:hAnsi="Courier"/>
+          <w:sz w:val="18"/>
+          <w:szCs w:val="18"/>
+        </w:rPr>
+        <w:t>2 pres.off   320155        522       3563.254</w:t>
+      </w:r>
+    </w:p>
+    <w:p>
+      <w:pPr>
+        <w:pStyle w:val="ListParagraph"/>
+        <w:ind w:hanging="0"/>
+        <w:rPr>
+          <w:rFonts w:ascii="Courier" w:hAnsi="Courier"/>
+          <w:sz w:val="18"/>
+          <w:szCs w:val="18"/>
+        </w:rPr>
+      </w:pPr>
+      <w:r>
+        <w:rPr>
+          <w:rFonts w:ascii="Courier" w:hAnsi="Courier"/>
+          <w:sz w:val="18"/>
+          <w:szCs w:val="18"/>
+        </w:rPr>
+      </w:r>
+    </w:p>
+    <w:p>
+      <w:pPr>
+        <w:pStyle w:val="ListParagraph"/>
+        <w:ind w:hanging="0"/>
         <w:rPr/>
       </w:pPr>
       <w:r>
@@ -2456,7 +3034,7 @@
       <mc:AlternateContent>
         <mc:Choice Requires="wps">
           <w:drawing>
-            <wp:anchor behindDoc="1" distT="0" distB="0" distL="0" distR="0" simplePos="0" locked="0" layoutInCell="1" allowOverlap="1" relativeHeight="10">
+            <wp:anchor behindDoc="1" distT="0" distB="0" distL="0" distR="0" simplePos="0" locked="0" layoutInCell="1" allowOverlap="1" relativeHeight="11">
               <wp:simplePos x="0" y="0"/>
               <wp:positionH relativeFrom="page">
                 <wp:posOffset>3334385</wp:posOffset>
@@ -2464,7 +3042,7 @@
               <wp:positionV relativeFrom="paragraph">
                 <wp:posOffset>40005</wp:posOffset>
               </wp:positionV>
-              <wp:extent cx="252095" cy="203200"/>
+              <wp:extent cx="252730" cy="407035"/>
               <wp:effectExtent l="0" t="0" r="0" b="0"/>
               <wp:wrapSquare wrapText="largest"/>
               <wp:docPr id="1" name="Frame1"/>
@@ -2475,7 +3053,7 @@
                     <wps:spPr>
                       <a:xfrm>
                         <a:off x="0" y="0"/>
-                        <a:ext cx="251640" cy="202680"/>
+                        <a:ext cx="252000" cy="406440"/>
                       </a:xfrm>
                       <a:prstGeom prst="rect">
                         <a:avLst/>
@@ -2514,7 +3092,7 @@
                             <w:fldChar w:fldCharType="separate"/>
                           </w:r>
                           <w:r>
-                            <w:t>9</w:t>
+                            <w:t>10</w:t>
                           </w:r>
                           <w:r>
                             <w:fldChar w:fldCharType="end"/>
@@ -2533,7 +3111,7 @@
         </mc:Choice>
         <mc:Fallback>
           <w:pict>
-            <v:rect id="shape_0" ID="Frame1" stroked="f" style="position:absolute;margin-left:262.55pt;margin-top:3.15pt;width:19.75pt;height:15.9pt;mso-position-horizontal-relative:page">
+            <v:rect id="shape_0" ID="Frame1" stroked="f" style="position:absolute;margin-left:262.55pt;margin-top:3.15pt;width:19.8pt;height:31.95pt;mso-position-horizontal-relative:page">
               <w10:wrap type="square"/>
               <v:fill o:detectmouseclick="t" on="false"/>
               <v:stroke color="#3465a4" joinstyle="round" endcap="flat"/>
@@ -2560,7 +3138,7 @@
                       <w:fldChar w:fldCharType="separate"/>
                     </w:r>
                     <w:r>
-                      <w:t>9</w:t>
+                      <w:t>10</w:t>
                     </w:r>
                     <w:r>
                       <w:fldChar w:fldCharType="end"/>
@@ -4877,6 +5455,69 @@
       <w:rFonts w:cs="Wingdings"/>
     </w:rPr>
   </w:style>
+  <w:style w:type="character" w:styleId="ListLabel89">
+    <w:name w:val="ListLabel 89"/>
+    <w:qFormat/>
+    <w:rPr>
+      <w:rFonts w:cs="Times New Roman"/>
+    </w:rPr>
+  </w:style>
+  <w:style w:type="character" w:styleId="ListLabel90">
+    <w:name w:val="ListLabel 90"/>
+    <w:qFormat/>
+    <w:rPr>
+      <w:rFonts w:cs="Courier New"/>
+    </w:rPr>
+  </w:style>
+  <w:style w:type="character" w:styleId="ListLabel91">
+    <w:name w:val="ListLabel 91"/>
+    <w:qFormat/>
+    <w:rPr>
+      <w:rFonts w:cs="Wingdings"/>
+    </w:rPr>
+  </w:style>
+  <w:style w:type="character" w:styleId="ListLabel92">
+    <w:name w:val="ListLabel 92"/>
+    <w:qFormat/>
+    <w:rPr>
+      <w:rFonts w:cs="Symbol"/>
+    </w:rPr>
+  </w:style>
+  <w:style w:type="character" w:styleId="ListLabel93">
+    <w:name w:val="ListLabel 93"/>
+    <w:qFormat/>
+    <w:rPr>
+      <w:rFonts w:cs="Courier New"/>
+    </w:rPr>
+  </w:style>
+  <w:style w:type="character" w:styleId="ListLabel94">
+    <w:name w:val="ListLabel 94"/>
+    <w:qFormat/>
+    <w:rPr>
+      <w:rFonts w:cs="Wingdings"/>
+    </w:rPr>
+  </w:style>
+  <w:style w:type="character" w:styleId="ListLabel95">
+    <w:name w:val="ListLabel 95"/>
+    <w:qFormat/>
+    <w:rPr>
+      <w:rFonts w:cs="Symbol"/>
+    </w:rPr>
+  </w:style>
+  <w:style w:type="character" w:styleId="ListLabel96">
+    <w:name w:val="ListLabel 96"/>
+    <w:qFormat/>
+    <w:rPr>
+      <w:rFonts w:cs="Courier New"/>
+    </w:rPr>
+  </w:style>
+  <w:style w:type="character" w:styleId="ListLabel97">
+    <w:name w:val="ListLabel 97"/>
+    <w:qFormat/>
+    <w:rPr>
+      <w:rFonts w:cs="Wingdings"/>
+    </w:rPr>
+  </w:style>
   <w:style w:type="paragraph" w:styleId="Heading">
     <w:name w:val="Heading"/>
     <w:basedOn w:val="Normal"/>

</xml_diff>